<commit_message>
Add CI workflow for tests, Docker build, and linting
</commit_message>
<xml_diff>
--- a/Flask Application_rapport .docx
+++ b/Flask Application_rapport .docx
@@ -282,7 +282,6 @@
         </w:rPr>
         <w:t xml:space="preserve">Fichier </w:t>
       </w:r>
-      <w:proofErr w:type="gramStart"/>
       <w:r>
         <w:rPr>
           <w:rFonts w:ascii="Calibri" w:hAnsi="Calibri" w:cs="Calibri"/>
@@ -303,15 +302,7 @@
           <w:rFonts w:ascii="Calibri" w:hAnsi="Calibri" w:cs="Calibri"/>
           <w:lang w:val="fr-FR"/>
         </w:rPr>
-        <w:t>env</w:t>
-      </w:r>
-      <w:proofErr w:type="gramEnd"/>
-      <w:r>
-        <w:rPr>
-          <w:rFonts w:ascii="Calibri" w:hAnsi="Calibri" w:cs="Calibri"/>
-          <w:lang w:val="fr-FR"/>
-        </w:rPr>
-        <w:t>.production</w:t>
+        <w:t>env.production</w:t>
       </w:r>
       <w:proofErr w:type="spellEnd"/>
       <w:r>
@@ -1352,21 +1343,12 @@
                 <w:lang w:val="fr-FR"/>
               </w:rPr>
             </w:pPr>
-            <w:proofErr w:type="gramStart"/>
             <w:r>
               <w:rPr>
                 <w:rFonts w:ascii="Calibri" w:hAnsi="Calibri" w:cs="Calibri"/>
                 <w:lang w:val="fr-FR"/>
               </w:rPr>
-              <w:t>cd</w:t>
-            </w:r>
-            <w:proofErr w:type="gramEnd"/>
-            <w:r>
-              <w:rPr>
-                <w:rFonts w:ascii="Calibri" w:hAnsi="Calibri" w:cs="Calibri"/>
-                <w:lang w:val="fr-FR"/>
-              </w:rPr>
-              <w:t xml:space="preserve"> "C:\Program Files\PostgreSQL\18\bin"</w:t>
+              <w:t>cd "C:\Program Files\PostgreSQL\18\bin"</w:t>
             </w:r>
           </w:p>
         </w:tc>
@@ -1544,7 +1526,6 @@
               <w:t xml:space="preserve">CREATE DATABASE </w:t>
             </w:r>
             <w:proofErr w:type="spellStart"/>
-            <w:proofErr w:type="gramStart"/>
             <w:r>
               <w:rPr>
                 <w:rFonts w:ascii="Calibri" w:hAnsi="Calibri" w:cs="Calibri"/>
@@ -1560,7 +1541,6 @@
               </w:rPr>
               <w:t>;</w:t>
             </w:r>
-            <w:proofErr w:type="gramEnd"/>
           </w:p>
         </w:tc>
       </w:tr>
@@ -1669,14 +1649,12 @@
       <w:r>
         <w:t xml:space="preserve"> </w:t>
       </w:r>
-      <w:proofErr w:type="gramStart"/>
       <w:r>
         <w:t>« </w:t>
       </w:r>
       <w:r>
         <w:t>.env</w:t>
       </w:r>
-      <w:proofErr w:type="gramEnd"/>
       <w:r>
         <w:t> »</w:t>
       </w:r>
@@ -1856,7 +1834,6 @@
         <w:t xml:space="preserve"> : </w:t>
       </w:r>
       <w:proofErr w:type="spellStart"/>
-      <w:proofErr w:type="gramStart"/>
       <w:r>
         <w:rPr>
           <w:rFonts w:ascii="Calibri" w:hAnsi="Calibri" w:cs="Calibri"/>
@@ -1870,15 +1847,7 @@
           <w:rFonts w:ascii="Calibri" w:hAnsi="Calibri" w:cs="Calibri"/>
           <w:lang w:val="fr-FR"/>
         </w:rPr>
-        <w:t xml:space="preserve"> .</w:t>
-      </w:r>
-      <w:proofErr w:type="gramEnd"/>
-      <w:r>
-        <w:rPr>
-          <w:rFonts w:ascii="Calibri" w:hAnsi="Calibri" w:cs="Calibri"/>
-          <w:lang w:val="fr-FR"/>
-        </w:rPr>
-        <w:t>\migrate.py</w:t>
+        <w:t xml:space="preserve"> .\migrate.py</w:t>
       </w:r>
       <w:r>
         <w:rPr>
@@ -2003,7 +1972,6 @@
         <w:t xml:space="preserve"> : </w:t>
       </w:r>
       <w:proofErr w:type="spellStart"/>
-      <w:proofErr w:type="gramStart"/>
       <w:r>
         <w:rPr>
           <w:rFonts w:ascii="Calibri" w:hAnsi="Calibri" w:cs="Calibri"/>
@@ -2017,15 +1985,7 @@
           <w:rFonts w:ascii="Calibri" w:hAnsi="Calibri" w:cs="Calibri"/>
           <w:lang w:val="fr-FR"/>
         </w:rPr>
-        <w:t xml:space="preserve"> .</w:t>
-      </w:r>
-      <w:proofErr w:type="gramEnd"/>
-      <w:r>
-        <w:rPr>
-          <w:rFonts w:ascii="Calibri" w:hAnsi="Calibri" w:cs="Calibri"/>
-          <w:lang w:val="fr-FR"/>
-        </w:rPr>
-        <w:t>\app.py</w:t>
+        <w:t xml:space="preserve"> .\app.py</w:t>
       </w:r>
     </w:p>
     <w:p>
@@ -2324,15 +2284,7 @@
           <w:rFonts w:ascii="Calibri" w:hAnsi="Calibri" w:cs="Calibri"/>
           <w:lang w:val="fr-FR"/>
         </w:rPr>
-        <w:t>Task.is_</w:t>
-      </w:r>
-      <w:proofErr w:type="gramStart"/>
-      <w:r>
-        <w:rPr>
-          <w:rFonts w:ascii="Calibri" w:hAnsi="Calibri" w:cs="Calibri"/>
-          <w:lang w:val="fr-FR"/>
-        </w:rPr>
-        <w:t>overdue</w:t>
+        <w:t>Task.is_overdue</w:t>
       </w:r>
       <w:proofErr w:type="spellEnd"/>
       <w:r>
@@ -2340,15 +2292,7 @@
           <w:rFonts w:ascii="Calibri" w:hAnsi="Calibri" w:cs="Calibri"/>
           <w:lang w:val="fr-FR"/>
         </w:rPr>
-        <w:t>(</w:t>
-      </w:r>
-      <w:proofErr w:type="gramEnd"/>
-      <w:r>
-        <w:rPr>
-          <w:rFonts w:ascii="Calibri" w:hAnsi="Calibri" w:cs="Calibri"/>
-          <w:lang w:val="fr-FR"/>
-        </w:rPr>
-        <w:t>),</w:t>
+        <w:t>(),</w:t>
       </w:r>
       <w:r>
         <w:rPr>
@@ -2379,15 +2323,7 @@
           <w:rFonts w:ascii="Calibri" w:hAnsi="Calibri" w:cs="Calibri"/>
           <w:lang w:val="fr-FR"/>
         </w:rPr>
-        <w:t>check_</w:t>
-      </w:r>
-      <w:proofErr w:type="gramStart"/>
-      <w:r>
-        <w:rPr>
-          <w:rFonts w:ascii="Calibri" w:hAnsi="Calibri" w:cs="Calibri"/>
-          <w:lang w:val="fr-FR"/>
-        </w:rPr>
-        <w:t>password</w:t>
+        <w:t>check_password</w:t>
       </w:r>
       <w:proofErr w:type="spellEnd"/>
       <w:r>
@@ -2395,15 +2331,7 @@
           <w:rFonts w:ascii="Calibri" w:hAnsi="Calibri" w:cs="Calibri"/>
           <w:lang w:val="fr-FR"/>
         </w:rPr>
-        <w:t>(</w:t>
-      </w:r>
-      <w:proofErr w:type="gramEnd"/>
-      <w:r>
-        <w:rPr>
-          <w:rFonts w:ascii="Calibri" w:hAnsi="Calibri" w:cs="Calibri"/>
-          <w:lang w:val="fr-FR"/>
-        </w:rPr>
-        <w:t>), _</w:t>
+        <w:t>(), _</w:t>
       </w:r>
       <w:proofErr w:type="spellStart"/>
       <w:r>
@@ -2411,15 +2339,7 @@
           <w:rFonts w:ascii="Calibri" w:hAnsi="Calibri" w:cs="Calibri"/>
           <w:lang w:val="fr-FR"/>
         </w:rPr>
-        <w:t>build_postgres_</w:t>
-      </w:r>
-      <w:proofErr w:type="gramStart"/>
-      <w:r>
-        <w:rPr>
-          <w:rFonts w:ascii="Calibri" w:hAnsi="Calibri" w:cs="Calibri"/>
-          <w:lang w:val="fr-FR"/>
-        </w:rPr>
-        <w:t>uri</w:t>
+        <w:t>build_postgres_uri</w:t>
       </w:r>
       <w:proofErr w:type="spellEnd"/>
       <w:r>
@@ -2427,15 +2347,7 @@
           <w:rFonts w:ascii="Calibri" w:hAnsi="Calibri" w:cs="Calibri"/>
           <w:lang w:val="fr-FR"/>
         </w:rPr>
-        <w:t>(</w:t>
-      </w:r>
-      <w:proofErr w:type="gramEnd"/>
-      <w:r>
-        <w:rPr>
-          <w:rFonts w:ascii="Calibri" w:hAnsi="Calibri" w:cs="Calibri"/>
-          <w:lang w:val="fr-FR"/>
-        </w:rPr>
-        <w:t>).</w:t>
+        <w:t>().</w:t>
       </w:r>
     </w:p>
     <w:p>
@@ -2731,6 +2643,7 @@
         <w:rPr>
           <w:lang w:val="fr-FR"/>
         </w:rPr>
+        <w:lastRenderedPageBreak/>
         <w:t xml:space="preserve">Étape </w:t>
       </w:r>
       <w:r>
@@ -2764,6 +2677,511 @@
         <w:t xml:space="preserve"> </w:t>
       </w:r>
     </w:p>
+    <w:p>
+      <w:pPr>
+        <w:pStyle w:val="Paragraphedeliste"/>
+        <w:numPr>
+          <w:ilvl w:val="0"/>
+          <w:numId w:val="14"/>
+        </w:numPr>
+        <w:rPr>
+          <w:lang w:val="fr-FR"/>
+        </w:rPr>
+      </w:pPr>
+      <w:r>
+        <w:rPr>
+          <w:lang w:val="fr-FR"/>
+        </w:rPr>
+        <w:t>Créer le dépôt GitHub</w:t>
+      </w:r>
+    </w:p>
+    <w:p>
+      <w:pPr>
+        <w:jc w:val="center"/>
+        <w:rPr>
+          <w:rFonts w:ascii="Calibri" w:hAnsi="Calibri" w:cs="Calibri"/>
+          <w:lang w:val="fr-FR"/>
+        </w:rPr>
+      </w:pPr>
+      <w:r>
+        <w:rPr>
+          <w:rFonts w:ascii="Calibri" w:hAnsi="Calibri" w:cs="Calibri"/>
+          <w:lang w:val="fr-FR"/>
+        </w:rPr>
+        <w:drawing>
+          <wp:inline distT="0" distB="0" distL="0" distR="0" wp14:anchorId="6F9F7D8C" wp14:editId="7A851A87">
+            <wp:extent cx="5279388" cy="4171950"/>
+            <wp:effectExtent l="0" t="0" r="0" b="0"/>
+            <wp:docPr id="590973825" name="Image 1" descr="Une image contenant texte, capture d’écran, logiciel, Icône d’ordinateur&#10;&#10;Le contenu généré par l’IA peut être incorrect."/>
+            <wp:cNvGraphicFramePr>
+              <a:graphicFrameLocks xmlns:a="http://schemas.openxmlformats.org/drawingml/2006/main" noChangeAspect="1"/>
+            </wp:cNvGraphicFramePr>
+            <a:graphic xmlns:a="http://schemas.openxmlformats.org/drawingml/2006/main">
+              <a:graphicData uri="http://schemas.openxmlformats.org/drawingml/2006/picture">
+                <pic:pic xmlns:pic="http://schemas.openxmlformats.org/drawingml/2006/picture">
+                  <pic:nvPicPr>
+                    <pic:cNvPr id="590973825" name="Image 1" descr="Une image contenant texte, capture d’écran, logiciel, Icône d’ordinateur&#10;&#10;Le contenu généré par l’IA peut être incorrect."/>
+                    <pic:cNvPicPr/>
+                  </pic:nvPicPr>
+                  <pic:blipFill>
+                    <a:blip r:embed="rId20"/>
+                    <a:stretch>
+                      <a:fillRect/>
+                    </a:stretch>
+                  </pic:blipFill>
+                  <pic:spPr>
+                    <a:xfrm>
+                      <a:off x="0" y="0"/>
+                      <a:ext cx="5281624" cy="4173717"/>
+                    </a:xfrm>
+                    <a:prstGeom prst="rect">
+                      <a:avLst/>
+                    </a:prstGeom>
+                  </pic:spPr>
+                </pic:pic>
+              </a:graphicData>
+            </a:graphic>
+          </wp:inline>
+        </w:drawing>
+      </w:r>
+    </w:p>
+    <w:p>
+      <w:pPr>
+        <w:pStyle w:val="Paragraphedeliste"/>
+        <w:numPr>
+          <w:ilvl w:val="0"/>
+          <w:numId w:val="14"/>
+        </w:numPr>
+        <w:rPr>
+          <w:rFonts w:ascii="Calibri" w:hAnsi="Calibri" w:cs="Calibri"/>
+          <w:lang w:val="fr-FR"/>
+        </w:rPr>
+      </w:pPr>
+      <w:r>
+        <w:rPr>
+          <w:rFonts w:ascii="Calibri" w:hAnsi="Calibri" w:cs="Calibri"/>
+          <w:lang w:val="fr-FR"/>
+        </w:rPr>
+        <w:t>Créer le fichier « </w:t>
+      </w:r>
+      <w:proofErr w:type="spellStart"/>
+      <w:r>
+        <w:rPr>
+          <w:rFonts w:ascii="Calibri" w:hAnsi="Calibri" w:cs="Calibri"/>
+          <w:lang w:val="fr-FR"/>
+        </w:rPr>
+        <w:t>ci.yml</w:t>
+      </w:r>
+      <w:proofErr w:type="spellEnd"/>
+      <w:r>
+        <w:rPr>
+          <w:rFonts w:ascii="Calibri" w:hAnsi="Calibri" w:cs="Calibri"/>
+          <w:lang w:val="fr-FR"/>
+        </w:rPr>
+        <w:t> » dans son dossier :</w:t>
+      </w:r>
+    </w:p>
+    <w:p>
+      <w:pPr>
+        <w:pStyle w:val="Paragraphedeliste"/>
+        <w:jc w:val="center"/>
+        <w:rPr>
+          <w:rFonts w:ascii="Calibri" w:hAnsi="Calibri" w:cs="Calibri"/>
+          <w:lang w:val="fr-FR"/>
+        </w:rPr>
+      </w:pPr>
+      <w:r>
+        <w:rPr>
+          <w:rFonts w:ascii="Calibri" w:hAnsi="Calibri" w:cs="Calibri"/>
+          <w:lang w:val="fr-FR"/>
+        </w:rPr>
+        <w:drawing>
+          <wp:inline distT="0" distB="0" distL="0" distR="0" wp14:anchorId="09C4086F" wp14:editId="40844E96">
+            <wp:extent cx="1686160" cy="428685"/>
+            <wp:effectExtent l="0" t="0" r="0" b="9525"/>
+            <wp:docPr id="560815753" name="Image 1"/>
+            <wp:cNvGraphicFramePr>
+              <a:graphicFrameLocks xmlns:a="http://schemas.openxmlformats.org/drawingml/2006/main" noChangeAspect="1"/>
+            </wp:cNvGraphicFramePr>
+            <a:graphic xmlns:a="http://schemas.openxmlformats.org/drawingml/2006/main">
+              <a:graphicData uri="http://schemas.openxmlformats.org/drawingml/2006/picture">
+                <pic:pic xmlns:pic="http://schemas.openxmlformats.org/drawingml/2006/picture">
+                  <pic:nvPicPr>
+                    <pic:cNvPr id="560815753" name=""/>
+                    <pic:cNvPicPr/>
+                  </pic:nvPicPr>
+                  <pic:blipFill>
+                    <a:blip r:embed="rId21"/>
+                    <a:stretch>
+                      <a:fillRect/>
+                    </a:stretch>
+                  </pic:blipFill>
+                  <pic:spPr>
+                    <a:xfrm>
+                      <a:off x="0" y="0"/>
+                      <a:ext cx="1686160" cy="428685"/>
+                    </a:xfrm>
+                    <a:prstGeom prst="rect">
+                      <a:avLst/>
+                    </a:prstGeom>
+                  </pic:spPr>
+                </pic:pic>
+              </a:graphicData>
+            </a:graphic>
+          </wp:inline>
+        </w:drawing>
+      </w:r>
+    </w:p>
+    <w:p>
+      <w:pPr>
+        <w:pStyle w:val="Paragraphedeliste"/>
+        <w:jc w:val="center"/>
+        <w:rPr>
+          <w:rFonts w:ascii="Calibri" w:hAnsi="Calibri" w:cs="Calibri"/>
+          <w:lang w:val="fr-FR"/>
+        </w:rPr>
+      </w:pPr>
+    </w:p>
+    <w:p>
+      <w:pPr>
+        <w:pStyle w:val="Paragraphedeliste"/>
+        <w:numPr>
+          <w:ilvl w:val="0"/>
+          <w:numId w:val="14"/>
+        </w:numPr>
+        <w:rPr>
+          <w:rFonts w:ascii="Calibri" w:hAnsi="Calibri" w:cs="Calibri"/>
+          <w:lang w:val="fr-FR"/>
+        </w:rPr>
+      </w:pPr>
+      <w:r>
+        <w:rPr>
+          <w:rFonts w:ascii="Calibri" w:hAnsi="Calibri" w:cs="Calibri"/>
+          <w:lang w:val="fr-FR"/>
+        </w:rPr>
+        <w:t xml:space="preserve">Aller sur Docker Hub → créer un </w:t>
+      </w:r>
+      <w:proofErr w:type="spellStart"/>
+      <w:r>
+        <w:rPr>
+          <w:rFonts w:ascii="Calibri" w:hAnsi="Calibri" w:cs="Calibri"/>
+          <w:lang w:val="fr-FR"/>
+        </w:rPr>
+        <w:t>token</w:t>
+      </w:r>
+      <w:proofErr w:type="spellEnd"/>
+    </w:p>
+    <w:p>
+      <w:pPr>
+        <w:pStyle w:val="Paragraphedeliste"/>
+        <w:numPr>
+          <w:ilvl w:val="0"/>
+          <w:numId w:val="15"/>
+        </w:numPr>
+        <w:rPr>
+          <w:rFonts w:ascii="Calibri" w:hAnsi="Calibri" w:cs="Calibri"/>
+          <w:lang w:val="fr-FR"/>
+        </w:rPr>
+      </w:pPr>
+      <w:r>
+        <w:rPr>
+          <w:rFonts w:ascii="Calibri" w:hAnsi="Calibri" w:cs="Calibri"/>
+          <w:lang w:val="fr-FR"/>
+        </w:rPr>
+        <w:t>Connecte</w:t>
+      </w:r>
+      <w:r>
+        <w:rPr>
+          <w:rFonts w:ascii="Calibri" w:hAnsi="Calibri" w:cs="Calibri"/>
+          <w:lang w:val="fr-FR"/>
+        </w:rPr>
+        <w:t xml:space="preserve">r </w:t>
+      </w:r>
+      <w:r>
+        <w:rPr>
+          <w:rFonts w:ascii="Calibri" w:hAnsi="Calibri" w:cs="Calibri"/>
+          <w:lang w:val="fr-FR"/>
+        </w:rPr>
+        <w:t>sur</w:t>
+      </w:r>
+      <w:r>
+        <w:rPr>
+          <w:rFonts w:ascii="Calibri" w:hAnsi="Calibri" w:cs="Calibri"/>
+          <w:lang w:val="fr-FR"/>
+        </w:rPr>
+        <w:t xml:space="preserve"> : </w:t>
+      </w:r>
+      <w:hyperlink r:id="rId22" w:history="1">
+        <w:r>
+          <w:rPr>
+            <w:rStyle w:val="Lienhypertexte"/>
+            <w:rFonts w:ascii="Calibri" w:hAnsi="Calibri" w:cs="Calibri"/>
+            <w:lang w:val="fr-FR"/>
+          </w:rPr>
+          <w:t>https://hub.docker.com</w:t>
+        </w:r>
+      </w:hyperlink>
+    </w:p>
+    <w:p>
+      <w:pPr>
+        <w:pStyle w:val="Paragraphedeliste"/>
+        <w:numPr>
+          <w:ilvl w:val="0"/>
+          <w:numId w:val="15"/>
+        </w:numPr>
+        <w:rPr>
+          <w:rFonts w:ascii="Calibri" w:hAnsi="Calibri" w:cs="Calibri"/>
+          <w:lang w:val="fr-FR"/>
+        </w:rPr>
+      </w:pPr>
+      <w:r>
+        <w:rPr>
+          <w:rFonts w:ascii="Calibri" w:hAnsi="Calibri" w:cs="Calibri"/>
+          <w:lang w:val="fr-FR"/>
+        </w:rPr>
+        <w:t xml:space="preserve">Créer un </w:t>
+      </w:r>
+      <w:proofErr w:type="spellStart"/>
+      <w:r>
+        <w:rPr>
+          <w:rFonts w:ascii="Calibri" w:hAnsi="Calibri" w:cs="Calibri"/>
+          <w:lang w:val="fr-FR"/>
+        </w:rPr>
+        <w:t>token</w:t>
+      </w:r>
+      <w:proofErr w:type="spellEnd"/>
+      <w:r>
+        <w:rPr>
+          <w:rFonts w:ascii="Calibri" w:hAnsi="Calibri" w:cs="Calibri"/>
+          <w:lang w:val="fr-FR"/>
+        </w:rPr>
+        <w:t xml:space="preserve"> </w:t>
+      </w:r>
+      <w:r>
+        <w:rPr>
+          <w:rFonts w:ascii="Calibri" w:hAnsi="Calibri" w:cs="Calibri"/>
+          <w:lang w:val="fr-FR"/>
+        </w:rPr>
+        <w:t>sur Docker Hub</w:t>
+      </w:r>
+    </w:p>
+    <w:p>
+      <w:pPr>
+        <w:jc w:val="center"/>
+        <w:rPr>
+          <w:rFonts w:ascii="Calibri" w:hAnsi="Calibri" w:cs="Calibri"/>
+          <w:lang w:val="fr-FR"/>
+        </w:rPr>
+      </w:pPr>
+      <w:r>
+        <w:rPr>
+          <w:lang w:val="fr-FR"/>
+        </w:rPr>
+        <w:lastRenderedPageBreak/>
+        <w:drawing>
+          <wp:inline distT="0" distB="0" distL="0" distR="0" wp14:anchorId="26497B18" wp14:editId="224870E5">
+            <wp:extent cx="3571875" cy="2741508"/>
+            <wp:effectExtent l="0" t="0" r="0" b="1905"/>
+            <wp:docPr id="1057602052" name="Image 1" descr="Une image contenant texte, capture d’écran, logiciel, Icône d’ordinateur&#10;&#10;Le contenu généré par l’IA peut être incorrect."/>
+            <wp:cNvGraphicFramePr>
+              <a:graphicFrameLocks xmlns:a="http://schemas.openxmlformats.org/drawingml/2006/main" noChangeAspect="1"/>
+            </wp:cNvGraphicFramePr>
+            <a:graphic xmlns:a="http://schemas.openxmlformats.org/drawingml/2006/main">
+              <a:graphicData uri="http://schemas.openxmlformats.org/drawingml/2006/picture">
+                <pic:pic xmlns:pic="http://schemas.openxmlformats.org/drawingml/2006/picture">
+                  <pic:nvPicPr>
+                    <pic:cNvPr id="1057602052" name="Image 1" descr="Une image contenant texte, capture d’écran, logiciel, Icône d’ordinateur&#10;&#10;Le contenu généré par l’IA peut être incorrect."/>
+                    <pic:cNvPicPr/>
+                  </pic:nvPicPr>
+                  <pic:blipFill>
+                    <a:blip r:embed="rId23"/>
+                    <a:stretch>
+                      <a:fillRect/>
+                    </a:stretch>
+                  </pic:blipFill>
+                  <pic:spPr>
+                    <a:xfrm>
+                      <a:off x="0" y="0"/>
+                      <a:ext cx="3575149" cy="2744021"/>
+                    </a:xfrm>
+                    <a:prstGeom prst="rect">
+                      <a:avLst/>
+                    </a:prstGeom>
+                  </pic:spPr>
+                </pic:pic>
+              </a:graphicData>
+            </a:graphic>
+          </wp:inline>
+        </w:drawing>
+      </w:r>
+    </w:p>
+    <w:p>
+      <w:pPr>
+        <w:pStyle w:val="Paragraphedeliste"/>
+        <w:numPr>
+          <w:ilvl w:val="0"/>
+          <w:numId w:val="14"/>
+        </w:numPr>
+        <w:rPr>
+          <w:rFonts w:ascii="Calibri" w:hAnsi="Calibri" w:cs="Calibri"/>
+          <w:lang w:val="fr-FR"/>
+        </w:rPr>
+      </w:pPr>
+      <w:r>
+        <w:rPr>
+          <w:rFonts w:ascii="Calibri" w:hAnsi="Calibri" w:cs="Calibri"/>
+          <w:lang w:val="fr-FR"/>
+        </w:rPr>
+        <w:t xml:space="preserve">Aller sur </w:t>
+      </w:r>
+      <w:proofErr w:type="spellStart"/>
+      <w:r>
+        <w:rPr>
+          <w:rFonts w:ascii="Calibri" w:hAnsi="Calibri" w:cs="Calibri"/>
+          <w:lang w:val="fr-FR"/>
+        </w:rPr>
+        <w:t>Github</w:t>
+      </w:r>
+      <w:proofErr w:type="spellEnd"/>
+      <w:r>
+        <w:rPr>
+          <w:rFonts w:ascii="Calibri" w:hAnsi="Calibri" w:cs="Calibri"/>
+          <w:lang w:val="fr-FR"/>
+        </w:rPr>
+        <w:t xml:space="preserve"> dans « Action secrets » puis créer un nouveau « repository secret » et ajouter les secrets.</w:t>
+      </w:r>
+    </w:p>
+    <w:p>
+      <w:pPr>
+        <w:rPr>
+          <w:rFonts w:ascii="Calibri" w:hAnsi="Calibri" w:cs="Calibri"/>
+          <w:lang w:val="fr-FR"/>
+        </w:rPr>
+      </w:pPr>
+      <w:r>
+        <w:rPr>
+          <w:lang w:val="fr-FR"/>
+        </w:rPr>
+        <w:drawing>
+          <wp:inline distT="0" distB="0" distL="0" distR="0" wp14:anchorId="759C0D7B" wp14:editId="74F9C08D">
+            <wp:extent cx="5760720" cy="3646170"/>
+            <wp:effectExtent l="0" t="0" r="0" b="0"/>
+            <wp:docPr id="603891487" name="Image 1" descr="Une image contenant texte, capture d’écran, logiciel, Logiciel multimédia&#10;&#10;Le contenu généré par l’IA peut être incorrect."/>
+            <wp:cNvGraphicFramePr>
+              <a:graphicFrameLocks xmlns:a="http://schemas.openxmlformats.org/drawingml/2006/main" noChangeAspect="1"/>
+            </wp:cNvGraphicFramePr>
+            <a:graphic xmlns:a="http://schemas.openxmlformats.org/drawingml/2006/main">
+              <a:graphicData uri="http://schemas.openxmlformats.org/drawingml/2006/picture">
+                <pic:pic xmlns:pic="http://schemas.openxmlformats.org/drawingml/2006/picture">
+                  <pic:nvPicPr>
+                    <pic:cNvPr id="603891487" name="Image 1" descr="Une image contenant texte, capture d’écran, logiciel, Logiciel multimédia&#10;&#10;Le contenu généré par l’IA peut être incorrect."/>
+                    <pic:cNvPicPr/>
+                  </pic:nvPicPr>
+                  <pic:blipFill>
+                    <a:blip r:embed="rId24"/>
+                    <a:stretch>
+                      <a:fillRect/>
+                    </a:stretch>
+                  </pic:blipFill>
+                  <pic:spPr>
+                    <a:xfrm>
+                      <a:off x="0" y="0"/>
+                      <a:ext cx="5760720" cy="3646170"/>
+                    </a:xfrm>
+                    <a:prstGeom prst="rect">
+                      <a:avLst/>
+                    </a:prstGeom>
+                  </pic:spPr>
+                </pic:pic>
+              </a:graphicData>
+            </a:graphic>
+          </wp:inline>
+        </w:drawing>
+      </w:r>
+    </w:p>
+    <w:p>
+      <w:pPr>
+        <w:pStyle w:val="Paragraphedeliste"/>
+        <w:numPr>
+          <w:ilvl w:val="0"/>
+          <w:numId w:val="14"/>
+        </w:numPr>
+        <w:rPr>
+          <w:rFonts w:ascii="Calibri" w:hAnsi="Calibri" w:cs="Calibri"/>
+          <w:lang w:val="fr-FR"/>
+        </w:rPr>
+      </w:pPr>
+      <w:r>
+        <w:rPr>
+          <w:rFonts w:ascii="Calibri" w:hAnsi="Calibri" w:cs="Calibri"/>
+          <w:lang w:val="fr-FR"/>
+        </w:rPr>
+        <w:t>Ajouter les fichiers locaux dans le repositor</w:t>
+      </w:r>
+      <w:r>
+        <w:rPr>
+          <w:rFonts w:ascii="Calibri" w:hAnsi="Calibri" w:cs="Calibri"/>
+          <w:lang w:val="fr-FR"/>
+        </w:rPr>
+        <w:t>y « flasApp_20251207 »</w:t>
+      </w:r>
+    </w:p>
+    <w:tbl>
+      <w:tblPr>
+        <w:tblStyle w:val="Grilledutableau"/>
+        <w:tblW w:w="0" w:type="auto"/>
+        <w:shd w:val="clear" w:color="auto" w:fill="000000" w:themeFill="text1"/>
+        <w:tblLook w:val="04A0" w:firstRow="1" w:lastRow="0" w:firstColumn="1" w:lastColumn="0" w:noHBand="0" w:noVBand="1"/>
+      </w:tblPr>
+      <w:tblGrid>
+        <w:gridCol w:w="9062"/>
+      </w:tblGrid>
+      <w:tr>
+        <w:tc>
+          <w:tcPr>
+            <w:tcW w:w="9062" w:type="dxa"/>
+            <w:shd w:val="clear" w:color="auto" w:fill="000000" w:themeFill="text1"/>
+          </w:tcPr>
+          <w:p>
+            <w:r>
+              <w:t xml:space="preserve">git </w:t>
+            </w:r>
+            <w:proofErr w:type="spellStart"/>
+            <w:r>
+              <w:t>init</w:t>
+            </w:r>
+            <w:proofErr w:type="spellEnd"/>
+          </w:p>
+          <w:p>
+            <w:r>
+              <w:t>git add .</w:t>
+            </w:r>
+          </w:p>
+          <w:p>
+            <w:r>
+              <w:t>git commit -m "Initial project commit"</w:t>
+            </w:r>
+          </w:p>
+          <w:p>
+            <w:r>
+              <w:t>git branch -M main</w:t>
+            </w:r>
+          </w:p>
+          <w:p>
+            <w:r>
+              <w:t>git remote add origin https://github.com/summomo/flasApp_20251207.git</w:t>
+            </w:r>
+          </w:p>
+          <w:p>
+            <w:r>
+              <w:t>git push -u origin main</w:t>
+            </w:r>
+          </w:p>
+        </w:tc>
+      </w:tr>
+    </w:tbl>
+    <w:p/>
+    <w:p/>
     <w:sectPr>
       <w:pgSz w:w="11906" w:h="16838"/>
       <w:pgMar w:top="1417" w:right="1417" w:bottom="1417" w:left="1417" w:header="708" w:footer="708" w:gutter="0"/>
@@ -3092,6 +3510,95 @@
     </w:lvl>
   </w:abstractNum>
   <w:abstractNum w:abstractNumId="3" w15:restartNumberingAfterBreak="0">
+    <w:nsid w:val="1FE120CB"/>
+    <w:multiLevelType w:val="hybridMultilevel"/>
+    <w:tmpl w:val="CB8C672C"/>
+    <w:lvl w:ilvl="0" w:tplc="040C000F">
+      <w:start w:val="1"/>
+      <w:numFmt w:val="decimal"/>
+      <w:lvlText w:val="%1."/>
+      <w:lvlJc w:val="left"/>
+      <w:pPr>
+        <w:ind w:left="720" w:hanging="360"/>
+      </w:pPr>
+      <w:rPr>
+        <w:rFonts w:hint="default"/>
+      </w:rPr>
+    </w:lvl>
+    <w:lvl w:ilvl="1" w:tplc="040C0019" w:tentative="1">
+      <w:start w:val="1"/>
+      <w:numFmt w:val="lowerLetter"/>
+      <w:lvlText w:val="%2."/>
+      <w:lvlJc w:val="left"/>
+      <w:pPr>
+        <w:ind w:left="1440" w:hanging="360"/>
+      </w:pPr>
+    </w:lvl>
+    <w:lvl w:ilvl="2" w:tplc="040C001B" w:tentative="1">
+      <w:start w:val="1"/>
+      <w:numFmt w:val="lowerRoman"/>
+      <w:lvlText w:val="%3."/>
+      <w:lvlJc w:val="right"/>
+      <w:pPr>
+        <w:ind w:left="2160" w:hanging="180"/>
+      </w:pPr>
+    </w:lvl>
+    <w:lvl w:ilvl="3" w:tplc="040C000F" w:tentative="1">
+      <w:start w:val="1"/>
+      <w:numFmt w:val="decimal"/>
+      <w:lvlText w:val="%4."/>
+      <w:lvlJc w:val="left"/>
+      <w:pPr>
+        <w:ind w:left="2880" w:hanging="360"/>
+      </w:pPr>
+    </w:lvl>
+    <w:lvl w:ilvl="4" w:tplc="040C0019" w:tentative="1">
+      <w:start w:val="1"/>
+      <w:numFmt w:val="lowerLetter"/>
+      <w:lvlText w:val="%5."/>
+      <w:lvlJc w:val="left"/>
+      <w:pPr>
+        <w:ind w:left="3600" w:hanging="360"/>
+      </w:pPr>
+    </w:lvl>
+    <w:lvl w:ilvl="5" w:tplc="040C001B" w:tentative="1">
+      <w:start w:val="1"/>
+      <w:numFmt w:val="lowerRoman"/>
+      <w:lvlText w:val="%6."/>
+      <w:lvlJc w:val="right"/>
+      <w:pPr>
+        <w:ind w:left="4320" w:hanging="180"/>
+      </w:pPr>
+    </w:lvl>
+    <w:lvl w:ilvl="6" w:tplc="040C000F" w:tentative="1">
+      <w:start w:val="1"/>
+      <w:numFmt w:val="decimal"/>
+      <w:lvlText w:val="%7."/>
+      <w:lvlJc w:val="left"/>
+      <w:pPr>
+        <w:ind w:left="5040" w:hanging="360"/>
+      </w:pPr>
+    </w:lvl>
+    <w:lvl w:ilvl="7" w:tplc="040C0019" w:tentative="1">
+      <w:start w:val="1"/>
+      <w:numFmt w:val="lowerLetter"/>
+      <w:lvlText w:val="%8."/>
+      <w:lvlJc w:val="left"/>
+      <w:pPr>
+        <w:ind w:left="5760" w:hanging="360"/>
+      </w:pPr>
+    </w:lvl>
+    <w:lvl w:ilvl="8" w:tplc="040C001B" w:tentative="1">
+      <w:start w:val="1"/>
+      <w:numFmt w:val="lowerRoman"/>
+      <w:lvlText w:val="%9."/>
+      <w:lvlJc w:val="right"/>
+      <w:pPr>
+        <w:ind w:left="6480" w:hanging="180"/>
+      </w:pPr>
+    </w:lvl>
+  </w:abstractNum>
+  <w:abstractNum w:abstractNumId="4" w15:restartNumberingAfterBreak="0">
     <w:nsid w:val="257B08BC"/>
     <w:multiLevelType w:val="hybridMultilevel"/>
     <w:tmpl w:val="86420BA2"/>
@@ -3204,7 +3711,7 @@
       </w:rPr>
     </w:lvl>
   </w:abstractNum>
-  <w:abstractNum w:abstractNumId="4" w15:restartNumberingAfterBreak="0">
+  <w:abstractNum w:abstractNumId="5" w15:restartNumberingAfterBreak="0">
     <w:nsid w:val="2D7A560E"/>
     <w:multiLevelType w:val="hybridMultilevel"/>
     <w:tmpl w:val="F216CE2A"/>
@@ -3290,7 +3797,96 @@
       </w:pPr>
     </w:lvl>
   </w:abstractNum>
-  <w:abstractNum w:abstractNumId="5" w15:restartNumberingAfterBreak="0">
+  <w:abstractNum w:abstractNumId="6" w15:restartNumberingAfterBreak="0">
+    <w:nsid w:val="39967BEE"/>
+    <w:multiLevelType w:val="hybridMultilevel"/>
+    <w:tmpl w:val="A1BAD692"/>
+    <w:lvl w:ilvl="0" w:tplc="AB821936">
+      <w:start w:val="1"/>
+      <w:numFmt w:val="decimal"/>
+      <w:lvlText w:val="%1."/>
+      <w:lvlJc w:val="left"/>
+      <w:pPr>
+        <w:ind w:left="1068" w:hanging="360"/>
+      </w:pPr>
+      <w:rPr>
+        <w:rFonts w:hint="default"/>
+      </w:rPr>
+    </w:lvl>
+    <w:lvl w:ilvl="1" w:tplc="040C0019" w:tentative="1">
+      <w:start w:val="1"/>
+      <w:numFmt w:val="lowerLetter"/>
+      <w:lvlText w:val="%2."/>
+      <w:lvlJc w:val="left"/>
+      <w:pPr>
+        <w:ind w:left="1788" w:hanging="360"/>
+      </w:pPr>
+    </w:lvl>
+    <w:lvl w:ilvl="2" w:tplc="040C001B" w:tentative="1">
+      <w:start w:val="1"/>
+      <w:numFmt w:val="lowerRoman"/>
+      <w:lvlText w:val="%3."/>
+      <w:lvlJc w:val="right"/>
+      <w:pPr>
+        <w:ind w:left="2508" w:hanging="180"/>
+      </w:pPr>
+    </w:lvl>
+    <w:lvl w:ilvl="3" w:tplc="040C000F" w:tentative="1">
+      <w:start w:val="1"/>
+      <w:numFmt w:val="decimal"/>
+      <w:lvlText w:val="%4."/>
+      <w:lvlJc w:val="left"/>
+      <w:pPr>
+        <w:ind w:left="3228" w:hanging="360"/>
+      </w:pPr>
+    </w:lvl>
+    <w:lvl w:ilvl="4" w:tplc="040C0019" w:tentative="1">
+      <w:start w:val="1"/>
+      <w:numFmt w:val="lowerLetter"/>
+      <w:lvlText w:val="%5."/>
+      <w:lvlJc w:val="left"/>
+      <w:pPr>
+        <w:ind w:left="3948" w:hanging="360"/>
+      </w:pPr>
+    </w:lvl>
+    <w:lvl w:ilvl="5" w:tplc="040C001B" w:tentative="1">
+      <w:start w:val="1"/>
+      <w:numFmt w:val="lowerRoman"/>
+      <w:lvlText w:val="%6."/>
+      <w:lvlJc w:val="right"/>
+      <w:pPr>
+        <w:ind w:left="4668" w:hanging="180"/>
+      </w:pPr>
+    </w:lvl>
+    <w:lvl w:ilvl="6" w:tplc="040C000F" w:tentative="1">
+      <w:start w:val="1"/>
+      <w:numFmt w:val="decimal"/>
+      <w:lvlText w:val="%7."/>
+      <w:lvlJc w:val="left"/>
+      <w:pPr>
+        <w:ind w:left="5388" w:hanging="360"/>
+      </w:pPr>
+    </w:lvl>
+    <w:lvl w:ilvl="7" w:tplc="040C0019" w:tentative="1">
+      <w:start w:val="1"/>
+      <w:numFmt w:val="lowerLetter"/>
+      <w:lvlText w:val="%8."/>
+      <w:lvlJc w:val="left"/>
+      <w:pPr>
+        <w:ind w:left="6108" w:hanging="360"/>
+      </w:pPr>
+    </w:lvl>
+    <w:lvl w:ilvl="8" w:tplc="040C001B" w:tentative="1">
+      <w:start w:val="1"/>
+      <w:numFmt w:val="lowerRoman"/>
+      <w:lvlText w:val="%9."/>
+      <w:lvlJc w:val="right"/>
+      <w:pPr>
+        <w:ind w:left="6828" w:hanging="180"/>
+      </w:pPr>
+    </w:lvl>
+  </w:abstractNum>
+  <w:abstractNum w:abstractNumId="7" w15:restartNumberingAfterBreak="0">
     <w:nsid w:val="4D7F477A"/>
     <w:multiLevelType w:val="hybridMultilevel"/>
     <w:tmpl w:val="B2260206"/>
@@ -3403,7 +3999,7 @@
       </w:rPr>
     </w:lvl>
   </w:abstractNum>
-  <w:abstractNum w:abstractNumId="6" w15:restartNumberingAfterBreak="0">
+  <w:abstractNum w:abstractNumId="8" w15:restartNumberingAfterBreak="0">
     <w:nsid w:val="4F8D296A"/>
     <w:multiLevelType w:val="multilevel"/>
     <w:tmpl w:val="FB908CFE"/>
@@ -3520,7 +4116,7 @@
       </w:pPr>
     </w:lvl>
   </w:abstractNum>
-  <w:abstractNum w:abstractNumId="7" w15:restartNumberingAfterBreak="0">
+  <w:abstractNum w:abstractNumId="9" w15:restartNumberingAfterBreak="0">
     <w:nsid w:val="519C0CA7"/>
     <w:multiLevelType w:val="hybridMultilevel"/>
     <w:tmpl w:val="9CD4ECA0"/>
@@ -3633,7 +4229,7 @@
       </w:rPr>
     </w:lvl>
   </w:abstractNum>
-  <w:abstractNum w:abstractNumId="8" w15:restartNumberingAfterBreak="0">
+  <w:abstractNum w:abstractNumId="10" w15:restartNumberingAfterBreak="0">
     <w:nsid w:val="53651F44"/>
     <w:multiLevelType w:val="hybridMultilevel"/>
     <w:tmpl w:val="36FA6F32"/>
@@ -3746,7 +4342,7 @@
       </w:rPr>
     </w:lvl>
   </w:abstractNum>
-  <w:abstractNum w:abstractNumId="9" w15:restartNumberingAfterBreak="0">
+  <w:abstractNum w:abstractNumId="11" w15:restartNumberingAfterBreak="0">
     <w:nsid w:val="56D7394F"/>
     <w:multiLevelType w:val="hybridMultilevel"/>
     <w:tmpl w:val="8A1CFFBC"/>
@@ -3835,7 +4431,7 @@
       </w:pPr>
     </w:lvl>
   </w:abstractNum>
-  <w:abstractNum w:abstractNumId="10" w15:restartNumberingAfterBreak="0">
+  <w:abstractNum w:abstractNumId="12" w15:restartNumberingAfterBreak="0">
     <w:nsid w:val="57645CDA"/>
     <w:multiLevelType w:val="hybridMultilevel"/>
     <w:tmpl w:val="DF1E467A"/>
@@ -3948,7 +4544,7 @@
       </w:rPr>
     </w:lvl>
   </w:abstractNum>
-  <w:abstractNum w:abstractNumId="11" w15:restartNumberingAfterBreak="0">
+  <w:abstractNum w:abstractNumId="13" w15:restartNumberingAfterBreak="0">
     <w:nsid w:val="5BD65CB1"/>
     <w:multiLevelType w:val="hybridMultilevel"/>
     <w:tmpl w:val="E53CAE2A"/>
@@ -4061,7 +4657,7 @@
       </w:rPr>
     </w:lvl>
   </w:abstractNum>
-  <w:abstractNum w:abstractNumId="12" w15:restartNumberingAfterBreak="0">
+  <w:abstractNum w:abstractNumId="14" w15:restartNumberingAfterBreak="0">
     <w:nsid w:val="64A9063D"/>
     <w:multiLevelType w:val="hybridMultilevel"/>
     <w:tmpl w:val="3D9A9D22"/>
@@ -4151,43 +4747,49 @@
     </w:lvl>
   </w:abstractNum>
   <w:num w:numId="1" w16cid:durableId="743072107">
-    <w:abstractNumId w:val="6"/>
+    <w:abstractNumId w:val="8"/>
   </w:num>
   <w:num w:numId="2" w16cid:durableId="60756086">
-    <w:abstractNumId w:val="4"/>
+    <w:abstractNumId w:val="5"/>
   </w:num>
   <w:num w:numId="3" w16cid:durableId="486555809">
-    <w:abstractNumId w:val="9"/>
+    <w:abstractNumId w:val="11"/>
   </w:num>
   <w:num w:numId="4" w16cid:durableId="1650550203">
     <w:abstractNumId w:val="2"/>
   </w:num>
   <w:num w:numId="5" w16cid:durableId="581959915">
-    <w:abstractNumId w:val="8"/>
+    <w:abstractNumId w:val="10"/>
   </w:num>
   <w:num w:numId="6" w16cid:durableId="2016152390">
-    <w:abstractNumId w:val="3"/>
+    <w:abstractNumId w:val="4"/>
   </w:num>
   <w:num w:numId="7" w16cid:durableId="633604111">
-    <w:abstractNumId w:val="5"/>
+    <w:abstractNumId w:val="7"/>
   </w:num>
   <w:num w:numId="8" w16cid:durableId="268975698">
     <w:abstractNumId w:val="0"/>
   </w:num>
   <w:num w:numId="9" w16cid:durableId="506015975">
-    <w:abstractNumId w:val="10"/>
+    <w:abstractNumId w:val="12"/>
   </w:num>
   <w:num w:numId="10" w16cid:durableId="2007702601">
-    <w:abstractNumId w:val="12"/>
+    <w:abstractNumId w:val="14"/>
   </w:num>
   <w:num w:numId="11" w16cid:durableId="713892648">
-    <w:abstractNumId w:val="7"/>
+    <w:abstractNumId w:val="9"/>
   </w:num>
   <w:num w:numId="12" w16cid:durableId="582181780">
-    <w:abstractNumId w:val="11"/>
+    <w:abstractNumId w:val="13"/>
   </w:num>
   <w:num w:numId="13" w16cid:durableId="1592197672">
     <w:abstractNumId w:val="1"/>
+  </w:num>
+  <w:num w:numId="14" w16cid:durableId="1780485699">
+    <w:abstractNumId w:val="3"/>
+  </w:num>
+  <w:num w:numId="15" w16cid:durableId="1646279962">
+    <w:abstractNumId w:val="6"/>
   </w:num>
 </w:numbering>
 </file>
@@ -5142,6 +5744,29 @@
       </w:tblBorders>
     </w:tblPr>
   </w:style>
+  <w:style w:type="character" w:styleId="Lienhypertexte">
+    <w:name w:val="Hyperlink"/>
+    <w:basedOn w:val="Policepardfaut"/>
+    <w:uiPriority w:val="99"/>
+    <w:unhideWhenUsed/>
+    <w:rsid w:val="00C97C36"/>
+    <w:rPr>
+      <w:color w:val="467886" w:themeColor="hyperlink"/>
+      <w:u w:val="single"/>
+    </w:rPr>
+  </w:style>
+  <w:style w:type="character" w:styleId="Mentionnonrsolue">
+    <w:name w:val="Unresolved Mention"/>
+    <w:basedOn w:val="Policepardfaut"/>
+    <w:uiPriority w:val="99"/>
+    <w:semiHidden/>
+    <w:unhideWhenUsed/>
+    <w:rsid w:val="00C97C36"/>
+    <w:rPr>
+      <w:color w:val="605E5C"/>
+      <w:shd w:val="clear" w:color="auto" w:fill="E1DFDD"/>
+    </w:rPr>
+  </w:style>
 </w:styles>
 </file>
 

</xml_diff>